<commit_message>
Add project report documentation
</commit_message>
<xml_diff>
--- a/Project_Report101.docx
+++ b/Project_Report101.docx
@@ -49,6 +49,36 @@
         </w:rPr>
         <w:t>Full-Stack Web Application with Java Spring Boot &amp; MySQL</w:t>
       </w:r>
+    </w:p>
+    <w:p>
+      <w:pPr>
+        <w:spacing w:after="400"/>
+        <w:jc w:val="center"/>
+        <w:rPr>
+          <w:rFonts w:asciiTheme="minorBidi" w:hAnsiTheme="minorBidi" w:cstheme="minorBidi"/>
+          <w:b/>
+          <w:bCs/>
+          <w:color w:val="000000" w:themeColor="text1"/>
+        </w:rPr>
+      </w:pPr>
+      <w:r>
+        <w:rPr>
+          <w:rFonts w:asciiTheme="minorBidi" w:hAnsiTheme="minorBidi" w:cstheme="minorBidi"/>
+          <w:b/>
+          <w:bCs/>
+          <w:color w:val="000000" w:themeColor="text1"/>
+        </w:rPr>
+        <w:t>Nawaf Alshahrani</w:t>
+      </w:r>
+    </w:p>
+    <w:p>
+      <w:pPr>
+        <w:spacing w:after="400"/>
+        <w:jc w:val="center"/>
+        <w:rPr>
+          <w:color w:val="000000" w:themeColor="text1"/>
+        </w:rPr>
+      </w:pPr>
     </w:p>
     <w:p>
       <w:pPr>
@@ -328,12 +358,6 @@
         <w:gridCol w:w="3500"/>
       </w:tblGrid>
       <w:tr>
-        <w:tblPrEx>
-          <w:tblCellMar>
-            <w:top w:w="0" w:type="dxa"/>
-            <w:bottom w:w="0" w:type="dxa"/>
-          </w:tblCellMar>
-        </w:tblPrEx>
         <w:trPr>
           <w:tblHeader/>
         </w:trPr>
@@ -420,12 +444,6 @@
         </w:tc>
       </w:tr>
       <w:tr>
-        <w:tblPrEx>
-          <w:tblCellMar>
-            <w:top w:w="0" w:type="dxa"/>
-            <w:bottom w:w="0" w:type="dxa"/>
-          </w:tblCellMar>
-        </w:tblPrEx>
         <w:tc>
           <w:tcPr>
             <w:tcW w:w="2000" w:type="dxa"/>
@@ -554,12 +572,6 @@
         </w:tc>
       </w:tr>
       <w:tr>
-        <w:tblPrEx>
-          <w:tblCellMar>
-            <w:top w:w="0" w:type="dxa"/>
-            <w:bottom w:w="0" w:type="dxa"/>
-          </w:tblCellMar>
-        </w:tblPrEx>
         <w:tc>
           <w:tcPr>
             <w:tcW w:w="2000" w:type="dxa"/>
@@ -675,12 +687,6 @@
         </w:tc>
       </w:tr>
       <w:tr>
-        <w:tblPrEx>
-          <w:tblCellMar>
-            <w:top w:w="0" w:type="dxa"/>
-            <w:bottom w:w="0" w:type="dxa"/>
-          </w:tblCellMar>
-        </w:tblPrEx>
         <w:tc>
           <w:tcPr>
             <w:tcW w:w="2000" w:type="dxa"/>
@@ -795,12 +801,6 @@
         </w:tc>
       </w:tr>
       <w:tr>
-        <w:tblPrEx>
-          <w:tblCellMar>
-            <w:top w:w="0" w:type="dxa"/>
-            <w:bottom w:w="0" w:type="dxa"/>
-          </w:tblCellMar>
-        </w:tblPrEx>
         <w:tc>
           <w:tcPr>
             <w:tcW w:w="2000" w:type="dxa"/>
@@ -960,12 +960,6 @@
         </w:tc>
       </w:tr>
       <w:tr>
-        <w:tblPrEx>
-          <w:tblCellMar>
-            <w:top w:w="0" w:type="dxa"/>
-            <w:bottom w:w="0" w:type="dxa"/>
-          </w:tblCellMar>
-        </w:tblPrEx>
         <w:tc>
           <w:tcPr>
             <w:tcW w:w="2000" w:type="dxa"/>
@@ -1058,12 +1052,6 @@
         </w:tc>
       </w:tr>
       <w:tr>
-        <w:tblPrEx>
-          <w:tblCellMar>
-            <w:top w:w="0" w:type="dxa"/>
-            <w:bottom w:w="0" w:type="dxa"/>
-          </w:tblCellMar>
-        </w:tblPrEx>
         <w:tc>
           <w:tcPr>
             <w:tcW w:w="2000" w:type="dxa"/>
@@ -1780,12 +1768,6 @@
         <w:gridCol w:w="4500"/>
       </w:tblGrid>
       <w:tr>
-        <w:tblPrEx>
-          <w:tblCellMar>
-            <w:top w:w="0" w:type="dxa"/>
-            <w:bottom w:w="0" w:type="dxa"/>
-          </w:tblCellMar>
-        </w:tblPrEx>
         <w:trPr>
           <w:tblHeader/>
         </w:trPr>
@@ -1872,12 +1854,6 @@
         </w:tc>
       </w:tr>
       <w:tr>
-        <w:tblPrEx>
-          <w:tblCellMar>
-            <w:top w:w="0" w:type="dxa"/>
-            <w:bottom w:w="0" w:type="dxa"/>
-          </w:tblCellMar>
-        </w:tblPrEx>
         <w:tc>
           <w:tcPr>
             <w:tcW w:w="2000" w:type="dxa"/>
@@ -1976,12 +1952,6 @@
         </w:tc>
       </w:tr>
       <w:tr>
-        <w:tblPrEx>
-          <w:tblCellMar>
-            <w:top w:w="0" w:type="dxa"/>
-            <w:bottom w:w="0" w:type="dxa"/>
-          </w:tblCellMar>
-        </w:tblPrEx>
         <w:tc>
           <w:tcPr>
             <w:tcW w:w="2000" w:type="dxa"/>
@@ -2077,12 +2047,6 @@
         </w:tc>
       </w:tr>
       <w:tr>
-        <w:tblPrEx>
-          <w:tblCellMar>
-            <w:top w:w="0" w:type="dxa"/>
-            <w:bottom w:w="0" w:type="dxa"/>
-          </w:tblCellMar>
-        </w:tblPrEx>
         <w:tc>
           <w:tcPr>
             <w:tcW w:w="2000" w:type="dxa"/>
@@ -2181,12 +2145,6 @@
         </w:tc>
       </w:tr>
       <w:tr>
-        <w:tblPrEx>
-          <w:tblCellMar>
-            <w:top w:w="0" w:type="dxa"/>
-            <w:bottom w:w="0" w:type="dxa"/>
-          </w:tblCellMar>
-        </w:tblPrEx>
         <w:tc>
           <w:tcPr>
             <w:tcW w:w="2000" w:type="dxa"/>
@@ -2209,6 +2167,7 @@
               <w:rPr>
                 <w:color w:val="000000" w:themeColor="text1"/>
               </w:rPr>
+              <w:lastRenderedPageBreak/>
               <w:t>BookCopy</w:t>
             </w:r>
             <w:proofErr w:type="spellEnd"/>
@@ -2312,12 +2271,6 @@
         </w:tc>
       </w:tr>
       <w:tr>
-        <w:tblPrEx>
-          <w:tblCellMar>
-            <w:top w:w="0" w:type="dxa"/>
-            <w:bottom w:w="0" w:type="dxa"/>
-          </w:tblCellMar>
-        </w:tblPrEx>
         <w:tc>
           <w:tcPr>
             <w:tcW w:w="2000" w:type="dxa"/>
@@ -2402,12 +2355,6 @@
         </w:tc>
       </w:tr>
       <w:tr>
-        <w:tblPrEx>
-          <w:tblCellMar>
-            <w:top w:w="0" w:type="dxa"/>
-            <w:bottom w:w="0" w:type="dxa"/>
-          </w:tblCellMar>
-        </w:tblPrEx>
         <w:tc>
           <w:tcPr>
             <w:tcW w:w="2000" w:type="dxa"/>
@@ -2510,7 +2457,6 @@
           <w:sz w:val="24"/>
           <w:szCs w:val="24"/>
         </w:rPr>
-        <w:lastRenderedPageBreak/>
         <w:t>3.3 Normalization (3NF Verification)</w:t>
       </w:r>
     </w:p>
@@ -2661,12 +2607,6 @@
         <w:gridCol w:w="4000"/>
       </w:tblGrid>
       <w:tr>
-        <w:tblPrEx>
-          <w:tblCellMar>
-            <w:top w:w="0" w:type="dxa"/>
-            <w:bottom w:w="0" w:type="dxa"/>
-          </w:tblCellMar>
-        </w:tblPrEx>
         <w:trPr>
           <w:tblHeader/>
         </w:trPr>
@@ -2753,12 +2693,6 @@
         </w:tc>
       </w:tr>
       <w:tr>
-        <w:tblPrEx>
-          <w:tblCellMar>
-            <w:top w:w="0" w:type="dxa"/>
-            <w:bottom w:w="0" w:type="dxa"/>
-          </w:tblCellMar>
-        </w:tblPrEx>
         <w:tc>
           <w:tcPr>
             <w:tcW w:w="1500" w:type="dxa"/>
@@ -2849,12 +2783,6 @@
         </w:tc>
       </w:tr>
       <w:tr>
-        <w:tblPrEx>
-          <w:tblCellMar>
-            <w:top w:w="0" w:type="dxa"/>
-            <w:bottom w:w="0" w:type="dxa"/>
-          </w:tblCellMar>
-        </w:tblPrEx>
         <w:tc>
           <w:tcPr>
             <w:tcW w:w="1500" w:type="dxa"/>
@@ -2948,12 +2876,6 @@
         </w:tc>
       </w:tr>
       <w:tr>
-        <w:tblPrEx>
-          <w:tblCellMar>
-            <w:top w:w="0" w:type="dxa"/>
-            <w:bottom w:w="0" w:type="dxa"/>
-          </w:tblCellMar>
-        </w:tblPrEx>
         <w:tc>
           <w:tcPr>
             <w:tcW w:w="1500" w:type="dxa"/>
@@ -3058,12 +2980,6 @@
         </w:tc>
       </w:tr>
       <w:tr>
-        <w:tblPrEx>
-          <w:tblCellMar>
-            <w:top w:w="0" w:type="dxa"/>
-            <w:bottom w:w="0" w:type="dxa"/>
-          </w:tblCellMar>
-        </w:tblPrEx>
         <w:tc>
           <w:tcPr>
             <w:tcW w:w="1500" w:type="dxa"/>
@@ -3159,12 +3075,6 @@
         </w:tc>
       </w:tr>
       <w:tr>
-        <w:tblPrEx>
-          <w:tblCellMar>
-            <w:top w:w="0" w:type="dxa"/>
-            <w:bottom w:w="0" w:type="dxa"/>
-          </w:tblCellMar>
-        </w:tblPrEx>
         <w:tc>
           <w:tcPr>
             <w:tcW w:w="1500" w:type="dxa"/>
@@ -3255,12 +3165,6 @@
         </w:tc>
       </w:tr>
       <w:tr>
-        <w:tblPrEx>
-          <w:tblCellMar>
-            <w:top w:w="0" w:type="dxa"/>
-            <w:bottom w:w="0" w:type="dxa"/>
-          </w:tblCellMar>
-        </w:tblPrEx>
         <w:tc>
           <w:tcPr>
             <w:tcW w:w="1500" w:type="dxa"/>
@@ -4178,6 +4082,7 @@
           <w:rFonts w:ascii="Courier New" w:eastAsia="Courier New" w:hAnsi="Courier New" w:cs="Courier New"/>
           <w:color w:val="000000" w:themeColor="text1"/>
         </w:rPr>
+        <w:lastRenderedPageBreak/>
         <w:t>bc.copy</w:t>
       </w:r>
       <w:proofErr w:type="gramEnd"/>
@@ -4307,7 +4212,6 @@
           <w:sz w:val="24"/>
           <w:szCs w:val="24"/>
         </w:rPr>
-        <w:lastRenderedPageBreak/>
         <w:t>6. Application Features</w:t>
       </w:r>
     </w:p>
@@ -4795,23 +4699,57 @@
             <w:rStyle w:val="Hyperlink"/>
             <w:color w:val="000000" w:themeColor="text1"/>
           </w:rPr>
-          <w:t>https://github.com/NawafWork/librar</w:t>
-        </w:r>
-        <w:r>
-          <w:rPr>
-            <w:rStyle w:val="Hyperlink"/>
-            <w:color w:val="000000" w:themeColor="text1"/>
-          </w:rPr>
-          <w:t>y</w:t>
-        </w:r>
-        <w:r>
-          <w:rPr>
-            <w:rStyle w:val="Hyperlink"/>
-            <w:color w:val="000000" w:themeColor="text1"/>
-          </w:rPr>
-          <w:t>-management-system</w:t>
+          <w:t>https://github.com/NawafWork/library-management-system</w:t>
         </w:r>
       </w:hyperlink>
+    </w:p>
+    <w:p>
+      <w:pPr>
+        <w:spacing w:after="200"/>
+        <w:rPr>
+          <w:color w:val="000000" w:themeColor="text1"/>
+        </w:rPr>
+      </w:pPr>
+    </w:p>
+    <w:p>
+      <w:pPr>
+        <w:spacing w:after="200"/>
+        <w:rPr>
+          <w:color w:val="000000" w:themeColor="text1"/>
+        </w:rPr>
+      </w:pPr>
+    </w:p>
+    <w:p>
+      <w:pPr>
+        <w:spacing w:after="200"/>
+        <w:rPr>
+          <w:color w:val="000000" w:themeColor="text1"/>
+        </w:rPr>
+      </w:pPr>
+    </w:p>
+    <w:p>
+      <w:pPr>
+        <w:spacing w:after="200"/>
+        <w:rPr>
+          <w:color w:val="000000" w:themeColor="text1"/>
+        </w:rPr>
+      </w:pPr>
+    </w:p>
+    <w:p>
+      <w:pPr>
+        <w:spacing w:after="200"/>
+        <w:rPr>
+          <w:color w:val="000000" w:themeColor="text1"/>
+        </w:rPr>
+      </w:pPr>
+    </w:p>
+    <w:p>
+      <w:pPr>
+        <w:spacing w:after="200"/>
+        <w:rPr>
+          <w:color w:val="000000" w:themeColor="text1"/>
+        </w:rPr>
+      </w:pPr>
     </w:p>
     <w:p>
       <w:pPr>
@@ -4853,6 +4791,7 @@
           <w:noProof/>
           <w:color w:val="000000" w:themeColor="text1"/>
         </w:rPr>
+        <w:lastRenderedPageBreak/>
         <w:drawing>
           <wp:inline distT="0" distB="0" distL="0" distR="0" wp14:anchorId="72F3A1C5" wp14:editId="024CE3E8">
             <wp:extent cx="5731510" cy="3191510"/>
@@ -4911,11 +4850,11 @@
       </w:pPr>
       <w:r>
         <w:rPr>
+          <w:noProof/>
           <w:color w:val="000000" w:themeColor="text1"/>
           <w:sz w:val="24"/>
           <w:szCs w:val="24"/>
         </w:rPr>
-        <w:lastRenderedPageBreak/>
         <w:drawing>
           <wp:inline distT="0" distB="0" distL="0" distR="0" wp14:anchorId="48C88A0B" wp14:editId="2682F630">
             <wp:extent cx="5731510" cy="3118485"/>
@@ -4964,10 +4903,12 @@
       </w:pPr>
       <w:r>
         <w:rPr>
+          <w:noProof/>
           <w:color w:val="000000" w:themeColor="text1"/>
           <w:sz w:val="24"/>
           <w:szCs w:val="24"/>
         </w:rPr>
+        <w:lastRenderedPageBreak/>
         <w:drawing>
           <wp:inline distT="0" distB="0" distL="0" distR="0" wp14:anchorId="1F0EFA2B" wp14:editId="3E64B298">
             <wp:extent cx="5731510" cy="3056255"/>
@@ -5031,6 +4972,9 @@
         </w:tabs>
       </w:pPr>
       <w:r>
+        <w:rPr>
+          <w:noProof/>
+        </w:rPr>
         <w:lastRenderedPageBreak/>
         <w:drawing>
           <wp:inline distT="0" distB="0" distL="0" distR="0" wp14:anchorId="6352D1E8" wp14:editId="27A239C2">
@@ -5180,6 +5124,7 @@
       </w:r>
       <w:r>
         <w:rPr>
+          <w:noProof/>
           <w:color w:val="000000" w:themeColor="text1"/>
           <w:sz w:val="24"/>
           <w:szCs w:val="24"/>

</xml_diff>